<commit_message>
feat: add dynamic page number footer to sample DOCX
Footer shows "Page X of Y" with PAGE and NUMPAGES fields,
gray text (#808080), 9pt Arial, centered.

Co-Authored-By: Claude Opus 4.6 <noreply@anthropic.com>
</commit_message>
<xml_diff>
--- a/examples/astro/public/sample.docx
+++ b/examples/astro/public/sample.docx
@@ -1,6 +1,6 @@
 
 <file path=word/document.xml><?xml version="1.0" encoding="utf-8"?>
-<w:document xmlns:wpc="http://schemas.microsoft.com/office/word/2010/wordprocessingCanvas" xmlns:mo="http://schemas.microsoft.com/office/mac/office/2008/main" xmlns:mc="http://schemas.openxmlformats.org/markup-compatibility/2006" xmlns:mv="urn:schemas-microsoft-com:mac:vml" xmlns:o="urn:schemas-microsoft-com:office:office" xmlns:r="http://schemas.openxmlformats.org/officeDocument/2006/relationships" xmlns:m="http://schemas.openxmlformats.org/officeDocument/2006/math" xmlns:v="urn:schemas-microsoft-com:vml" xmlns:wp14="http://schemas.microsoft.com/office/word/2010/wordprocessingDrawing" xmlns:wp="http://schemas.openxmlformats.org/drawingml/2006/wordprocessingDrawing" xmlns:w10="urn:schemas-microsoft-com:office:word" xmlns:w="http://schemas.openxmlformats.org/wordprocessingml/2006/main" xmlns:w14="http://schemas.microsoft.com/office/word/2010/wordml" xmlns:wpg="http://schemas.microsoft.com/office/word/2010/wordprocessingGroup" xmlns:wpi="http://schemas.microsoft.com/office/word/2010/wordprocessingInk" xmlns:wne="http://schemas.microsoft.com/office/word/2006/wordml" xmlns:wps="http://schemas.microsoft.com/office/word/2010/wordprocessingShape" mc:Ignorable="w14 wp14">
+<w:document xmlns:wpc="http://schemas.microsoft.com/office/word/2010/wordprocessingCanvas" xmlns:mc="http://schemas.openxmlformats.org/markup-compatibility/2006" xmlns:o="urn:schemas-microsoft-com:office:office" xmlns:r="http://schemas.openxmlformats.org/officeDocument/2006/relationships" xmlns:m="http://schemas.openxmlformats.org/officeDocument/2006/math" xmlns:v="urn:schemas-microsoft-com:vml" xmlns:wp14="http://schemas.microsoft.com/office/word/2010/wordprocessingDrawing" xmlns:wp="http://schemas.openxmlformats.org/drawingml/2006/wordprocessingDrawing" xmlns:w10="urn:schemas-microsoft-com:office:word" xmlns:w="http://schemas.openxmlformats.org/wordprocessingml/2006/main" xmlns:w14="http://schemas.microsoft.com/office/word/2010/wordml" xmlns:w15="http://schemas.microsoft.com/office/word/2012/wordml" xmlns:wpg="http://schemas.microsoft.com/office/word/2010/wordprocessingGroup" xmlns:wps="http://schemas.microsoft.com/office/word/2010/wordprocessingShape" mc:Ignorable="w14 w15 wp14">
   <w:body>
     <w:p>
       <w:pPr>
@@ -231,9 +231,9 @@
     <w:tbl>
       <w:tblPr>
         <w:tblStyle w:val="TableGrid"/>
-        <w:tblW w:type="auto" w:w="0"/>
+        <w:tblW w:w="0" w:type="auto"/>
         <w:jc w:val="center"/>
-        <w:tblLook w:firstColumn="1" w:firstRow="1" w:lastColumn="0" w:lastRow="0" w:noHBand="0" w:noVBand="1" w:val="04A0"/>
+        <w:tblLook w:firstRow="1" w:firstColumn="1" w:noVBand="1"/>
       </w:tblPr>
       <w:tblGrid>
         <w:gridCol w:w="2880"/>
@@ -243,8 +243,8 @@
       <w:tr>
         <w:tc>
           <w:tcPr>
-            <w:tcW w:type="dxa" w:w="2880"/>
-            <w:shd w:val="clear" w:color="auto" w:fill="5B9BD5"/>
+            <w:tcW w:w="2880" w:type="dxa"/>
+            <w:shd w:val="clear" w:fill="5B9BD5"/>
           </w:tcPr>
           <w:p>
             <w:r>
@@ -258,8 +258,8 @@
         </w:tc>
         <w:tc>
           <w:tcPr>
-            <w:tcW w:type="dxa" w:w="2880"/>
-            <w:shd w:val="clear" w:color="auto" w:fill="5B9BD5"/>
+            <w:tcW w:w="2880" w:type="dxa"/>
+            <w:shd w:val="clear" w:fill="5B9BD5"/>
           </w:tcPr>
           <w:p>
             <w:r>
@@ -273,8 +273,8 @@
         </w:tc>
         <w:tc>
           <w:tcPr>
-            <w:tcW w:type="dxa" w:w="2880"/>
-            <w:shd w:val="clear" w:color="auto" w:fill="5B9BD5"/>
+            <w:tcW w:w="2880" w:type="dxa"/>
+            <w:shd w:val="clear" w:fill="5B9BD5"/>
           </w:tcPr>
           <w:p>
             <w:r>
@@ -290,7 +290,7 @@
       <w:tr>
         <w:tc>
           <w:tcPr>
-            <w:tcW w:type="dxa" w:w="2880"/>
+            <w:tcW w:w="2880" w:type="dxa"/>
           </w:tcPr>
           <w:p>
             <w:r>
@@ -303,7 +303,7 @@
         </w:tc>
         <w:tc>
           <w:tcPr>
-            <w:tcW w:type="dxa" w:w="2880"/>
+            <w:tcW w:w="2880" w:type="dxa"/>
           </w:tcPr>
           <w:p>
             <w:r>
@@ -313,7 +313,7 @@
         </w:tc>
         <w:tc>
           <w:tcPr>
-            <w:tcW w:type="dxa" w:w="2880"/>
+            <w:tcW w:w="2880" w:type="dxa"/>
           </w:tcPr>
           <w:p>
             <w:r>
@@ -325,7 +325,7 @@
       <w:tr>
         <w:tc>
           <w:tcPr>
-            <w:tcW w:type="dxa" w:w="2880"/>
+            <w:tcW w:w="2880" w:type="dxa"/>
           </w:tcPr>
           <w:p>
             <w:r>
@@ -338,7 +338,7 @@
         </w:tc>
         <w:tc>
           <w:tcPr>
-            <w:tcW w:type="dxa" w:w="2880"/>
+            <w:tcW w:w="2880" w:type="dxa"/>
           </w:tcPr>
           <w:p>
             <w:r>
@@ -348,7 +348,7 @@
         </w:tc>
         <w:tc>
           <w:tcPr>
-            <w:tcW w:type="dxa" w:w="2880"/>
+            <w:tcW w:w="2880" w:type="dxa"/>
           </w:tcPr>
           <w:p>
             <w:r>
@@ -377,7 +377,6 @@
       <w:footerReference w:type="default" r:id="rId10"/>
       <w:pgSz w:w="12240" w:h="15840"/>
       <w:pgMar w:top="1134" w:right="1417" w:bottom="1134" w:left="1417" w:header="720" w:footer="720" w:gutter="0"/>
-      <w:cols w:space="720"/>
       <w:docGrid w:linePitch="360"/>
     </w:sectPr>
   </w:body>
@@ -385,7 +384,7 @@
 </file>
 
 <file path=word/footer1.xml><?xml version="1.0" encoding="utf-8"?>
-<w:ftr xmlns:wpc="http://schemas.microsoft.com/office/word/2010/wordprocessingCanvas" xmlns:mc="http://schemas.openxmlformats.org/markup-compatibility/2006" xmlns:o="urn:schemas-microsoft-com:office:office" xmlns:r="http://schemas.openxmlformats.org/officeDocument/2006/relationships" xmlns:m="http://schemas.openxmlformats.org/officeDocument/2006/math" xmlns:v="urn:schemas-microsoft-com:vml" xmlns:wp14="http://schemas.microsoft.com/office/word/2010/wordprocessingDrawing" xmlns:wp="http://schemas.openxmlformats.org/drawingml/2006/wordprocessingDrawing" xmlns:w10="urn:schemas-microsoft-com:office:word" xmlns:w="http://schemas.openxmlformats.org/wordprocessingml/2006/main" xmlns:w14="http://schemas.microsoft.com/office/word/2010/wordml" xmlns:wpg="http://schemas.microsoft.com/office/word/2010/wordprocessingGroup" xmlns:wpi="http://schemas.microsoft.com/office/word/2010/wordprocessingInk" xmlns:wne="http://schemas.microsoft.com/office/word/2006/wordml" xmlns:wps="http://schemas.microsoft.com/office/word/2010/wordprocessingShape" mc:Ignorable="w14 wp14">
+<w:ftr xmlns:wpc="http://schemas.microsoft.com/office/word/2010/wordprocessingCanvas" xmlns:mc="http://schemas.openxmlformats.org/markup-compatibility/2006" xmlns:o="urn:schemas-microsoft-com:office:office" xmlns:r="http://schemas.openxmlformats.org/officeDocument/2006/relationships" xmlns:m="http://schemas.openxmlformats.org/officeDocument/2006/math" xmlns:v="urn:schemas-microsoft-com:vml" xmlns:wp14="http://schemas.microsoft.com/office/word/2010/wordprocessingDrawing" xmlns:wp="http://schemas.openxmlformats.org/drawingml/2006/wordprocessingDrawing" xmlns:w10="urn:schemas-microsoft-com:office:word" xmlns:w="http://schemas.openxmlformats.org/wordprocessingml/2006/main" xmlns:w14="http://schemas.microsoft.com/office/word/2010/wordml" xmlns:w15="http://schemas.microsoft.com/office/word/2012/wordml" xmlns:wpg="http://schemas.microsoft.com/office/word/2010/wordprocessingGroup" xmlns:wps="http://schemas.microsoft.com/office/word/2010/wordprocessingShape">
   <w:p>
     <w:pPr>
       <w:pStyle w:val="Footer"/>
@@ -393,18 +392,118 @@
     </w:pPr>
     <w:r>
       <w:rPr>
+        <w:rFonts w:ascii="Arial" w:hAnsi="Arial" w:cs="Arial"/>
         <w:color w:val="808080"/>
         <w:sz w:val="18"/>
         <w:szCs w:val="18"/>
       </w:rPr>
-      <w:t>Page 1</w:t>
+      <w:t xml:space="preserve">Page </w:t>
+    </w:r>
+    <w:r>
+      <w:rPr>
+        <w:rFonts w:ascii="Arial" w:hAnsi="Arial" w:cs="Arial"/>
+        <w:color w:val="808080"/>
+        <w:sz w:val="18"/>
+        <w:szCs w:val="18"/>
+      </w:rPr>
+      <w:fldChar w:fldCharType="begin"/>
+    </w:r>
+    <w:r>
+      <w:rPr>
+        <w:rFonts w:ascii="Arial" w:hAnsi="Arial" w:cs="Arial"/>
+        <w:color w:val="808080"/>
+        <w:sz w:val="18"/>
+        <w:szCs w:val="18"/>
+      </w:rPr>
+      <w:instrText xml:space="preserve"> PAGE \* MERGEFORMAT </w:instrText>
+    </w:r>
+    <w:r>
+      <w:rPr>
+        <w:rFonts w:ascii="Arial" w:hAnsi="Arial" w:cs="Arial"/>
+        <w:color w:val="808080"/>
+        <w:sz w:val="18"/>
+        <w:szCs w:val="18"/>
+      </w:rPr>
+      <w:fldChar w:fldCharType="separate"/>
+    </w:r>
+    <w:r>
+      <w:rPr>
+        <w:rFonts w:ascii="Arial" w:hAnsi="Arial" w:cs="Arial"/>
+        <w:color w:val="808080"/>
+        <w:sz w:val="18"/>
+        <w:szCs w:val="18"/>
+      </w:rPr>
+      <w:t>1</w:t>
+    </w:r>
+    <w:r>
+      <w:rPr>
+        <w:rFonts w:ascii="Arial" w:hAnsi="Arial" w:cs="Arial"/>
+        <w:color w:val="808080"/>
+        <w:sz w:val="18"/>
+        <w:szCs w:val="18"/>
+      </w:rPr>
+      <w:fldChar w:fldCharType="end"/>
+    </w:r>
+    <w:r>
+      <w:rPr>
+        <w:rFonts w:ascii="Arial" w:hAnsi="Arial" w:cs="Arial"/>
+        <w:color w:val="808080"/>
+        <w:sz w:val="18"/>
+        <w:szCs w:val="18"/>
+      </w:rPr>
+      <w:t xml:space="preserve"> of </w:t>
+    </w:r>
+    <w:r>
+      <w:rPr>
+        <w:rFonts w:ascii="Arial" w:hAnsi="Arial" w:cs="Arial"/>
+        <w:color w:val="808080"/>
+        <w:sz w:val="18"/>
+        <w:szCs w:val="18"/>
+      </w:rPr>
+      <w:fldChar w:fldCharType="begin"/>
+    </w:r>
+    <w:r>
+      <w:rPr>
+        <w:rFonts w:ascii="Arial" w:hAnsi="Arial" w:cs="Arial"/>
+        <w:color w:val="808080"/>
+        <w:sz w:val="18"/>
+        <w:szCs w:val="18"/>
+      </w:rPr>
+      <w:instrText xml:space="preserve"> NUMPAGES \* MERGEFORMAT </w:instrText>
+    </w:r>
+    <w:r>
+      <w:rPr>
+        <w:rFonts w:ascii="Arial" w:hAnsi="Arial" w:cs="Arial"/>
+        <w:color w:val="808080"/>
+        <w:sz w:val="18"/>
+        <w:szCs w:val="18"/>
+      </w:rPr>
+      <w:fldChar w:fldCharType="separate"/>
+    </w:r>
+    <w:r>
+      <w:rPr>
+        <w:rFonts w:ascii="Arial" w:hAnsi="Arial" w:cs="Arial"/>
+        <w:color w:val="808080"/>
+        <w:sz w:val="18"/>
+        <w:szCs w:val="18"/>
+      </w:rPr>
+      <w:t>1</w:t>
+    </w:r>
+    <w:r>
+      <w:rPr>
+        <w:rFonts w:ascii="Arial" w:hAnsi="Arial" w:cs="Arial"/>
+        <w:color w:val="808080"/>
+        <w:sz w:val="18"/>
+        <w:szCs w:val="18"/>
+      </w:rPr>
+      <w:fldChar w:fldCharType="end"/>
     </w:r>
   </w:p>
 </w:ftr>
 </file>
 
 <file path=word/header1.xml><?xml version="1.0" encoding="utf-8"?>
-<w:hdr xmlns:wpc="http://schemas.microsoft.com/office/word/2010/wordprocessingCanvas" xmlns:mc="http://schemas.openxmlformats.org/markup-compatibility/2006" xmlns:o="urn:schemas-microsoft-com:office:office" xmlns:r="http://schemas.openxmlformats.org/officeDocument/2006/relationships" xmlns:m="http://schemas.openxmlformats.org/officeDocument/2006/math" xmlns:v="urn:schemas-microsoft-com:vml" xmlns:wp14="http://schemas.microsoft.com/office/word/2010/wordprocessingDrawing" xmlns:wp="http://schemas.openxmlformats.org/drawingml/2006/wordprocessingDrawing" xmlns:w10="urn:schemas-microsoft-com:office:word" xmlns:w="http://schemas.openxmlformats.org/wordprocessingml/2006/main" xmlns:w14="http://schemas.microsoft.com/office/word/2010/wordml" xmlns:wpg="http://schemas.microsoft.com/office/word/2010/wordprocessingGroup" xmlns:wpi="http://schemas.microsoft.com/office/word/2010/wordprocessingInk" xmlns:wne="http://schemas.microsoft.com/office/word/2006/wordml" xmlns:wps="http://schemas.microsoft.com/office/word/2010/wordprocessingShape" mc:Ignorable="w14 wp14">
+<w:hdr xmlns:wpc="http://schemas.microsoft.com/office/word/2010/wordprocessingCanvas" xmlns:mc="http://schemas.openxmlformats.org/markup-compatibility/2006" xmlns:o="urn:schemas-microsoft-com:office:office" xmlns:r="http://schemas.openxmlformats.org/officeDocument/2006/relationships" xmlns:m="http://schemas.openxmlformats.org/officeDocument/2006/math" xmlns:v="urn:schemas-microsoft-com:vml" xmlns:wp14="http://schemas.microsoft.com/office/word/2010/wordprocessingDrawing" xmlns:wp="http://schemas.openxmlformats.org/drawingml/2006/wordprocessingDrawing" xmlns:w10="urn:schemas-microsoft-com:office:word" xmlns:w="http://schemas.openxmlformats.org/wordprocessingml/2006/main" xmlns:w14="http://schemas.microsoft.com/office/word/2010/wordml" xmlns:w15="http://schemas.microsoft.com/office/word/2012/wordml" xmlns:wpg="http://schemas.microsoft.com/office/word/2010/wordprocessingGroup" xmlns:wps="http://schemas.microsoft.com/office/word/2010/wordprocessingShape">
   <w:p>
     <w:pPr>
       <w:pStyle w:val="Header"/>

</xml_diff>